<commit_message>
Funcion obtnerProvincia implementada y funcionando
</commit_message>
<xml_diff>
--- a/placas/Casos de pruebas.docx
+++ b/placas/Casos de pruebas.docx
@@ -4,6 +4,9 @@
   <w:body>
     <w:p>
       <w:r>
+        <w:rPr>
+          <w:noProof/>
+        </w:rPr>
         <w:drawing>
           <wp:inline distT="0" distB="0" distL="0" distR="0" wp14:anchorId="678F6CF5" wp14:editId="6E1FDC47">
             <wp:extent cx="5943600" cy="3156585"/>
@@ -43,6 +46,9 @@
     </w:p>
     <w:p>
       <w:r>
+        <w:rPr>
+          <w:noProof/>
+        </w:rPr>
         <w:drawing>
           <wp:inline distT="0" distB="0" distL="0" distR="0" wp14:anchorId="70AB0FB8" wp14:editId="47E2D16C">
             <wp:extent cx="5943600" cy="3171190"/>
@@ -82,6 +88,9 @@
     </w:p>
     <w:p>
       <w:r>
+        <w:rPr>
+          <w:noProof/>
+        </w:rPr>
         <w:lastRenderedPageBreak/>
         <w:drawing>
           <wp:inline distT="0" distB="0" distL="0" distR="0" wp14:anchorId="59ADA783" wp14:editId="667D4FBB">
@@ -122,6 +131,9 @@
     </w:p>
     <w:p>
       <w:r>
+        <w:rPr>
+          <w:noProof/>
+        </w:rPr>
         <w:drawing>
           <wp:inline distT="0" distB="0" distL="0" distR="0" wp14:anchorId="11B8A4E8" wp14:editId="61296B70">
             <wp:extent cx="5943600" cy="3143885"/>
@@ -161,6 +173,9 @@
     </w:p>
     <w:p>
       <w:r>
+        <w:rPr>
+          <w:noProof/>
+        </w:rPr>
         <w:lastRenderedPageBreak/>
         <w:drawing>
           <wp:inline distT="0" distB="0" distL="0" distR="0" wp14:anchorId="4664FB02" wp14:editId="3255F6D8">
@@ -187,6 +202,188 @@
                     <a:xfrm>
                       <a:off x="0" y="0"/>
                       <a:ext cx="5943600" cy="3154680"/>
+                    </a:xfrm>
+                    <a:prstGeom prst="rect">
+                      <a:avLst/>
+                    </a:prstGeom>
+                  </pic:spPr>
+                </pic:pic>
+              </a:graphicData>
+            </a:graphic>
+          </wp:inline>
+        </w:drawing>
+      </w:r>
+    </w:p>
+    <w:p/>
+    <w:p>
+      <w:pPr>
+        <w:rPr>
+          <w:b/>
+          <w:bCs/>
+        </w:rPr>
+      </w:pPr>
+      <w:proofErr w:type="spellStart"/>
+      <w:r>
+        <w:rPr>
+          <w:b/>
+          <w:bCs/>
+        </w:rPr>
+        <w:t>Obtener</w:t>
+      </w:r>
+      <w:proofErr w:type="spellEnd"/>
+      <w:r>
+        <w:rPr>
+          <w:b/>
+          <w:bCs/>
+        </w:rPr>
+        <w:t xml:space="preserve"> </w:t>
+      </w:r>
+      <w:proofErr w:type="spellStart"/>
+      <w:r>
+        <w:rPr>
+          <w:b/>
+          <w:bCs/>
+        </w:rPr>
+        <w:t>Provincia</w:t>
+      </w:r>
+      <w:proofErr w:type="spellEnd"/>
+    </w:p>
+    <w:p>
+      <w:pPr>
+        <w:rPr>
+          <w:b/>
+          <w:bCs/>
+        </w:rPr>
+      </w:pPr>
+      <w:r>
+        <w:rPr>
+          <w:b/>
+          <w:bCs/>
+        </w:rPr>
+        <w:drawing>
+          <wp:inline distT="0" distB="0" distL="0" distR="0" wp14:anchorId="0ED14294" wp14:editId="73660685">
+            <wp:extent cx="5943600" cy="3153410"/>
+            <wp:effectExtent l="0" t="0" r="0" b="8890"/>
+            <wp:docPr id="144029740" name="Imagen 1"/>
+            <wp:cNvGraphicFramePr>
+              <a:graphicFrameLocks xmlns:a="http://schemas.openxmlformats.org/drawingml/2006/main" noChangeAspect="1"/>
+            </wp:cNvGraphicFramePr>
+            <a:graphic xmlns:a="http://schemas.openxmlformats.org/drawingml/2006/main">
+              <a:graphicData uri="http://schemas.openxmlformats.org/drawingml/2006/picture">
+                <pic:pic xmlns:pic="http://schemas.openxmlformats.org/drawingml/2006/picture">
+                  <pic:nvPicPr>
+                    <pic:cNvPr id="144029740" name=""/>
+                    <pic:cNvPicPr/>
+                  </pic:nvPicPr>
+                  <pic:blipFill>
+                    <a:blip r:embed="rId9"/>
+                    <a:stretch>
+                      <a:fillRect/>
+                    </a:stretch>
+                  </pic:blipFill>
+                  <pic:spPr>
+                    <a:xfrm>
+                      <a:off x="0" y="0"/>
+                      <a:ext cx="5943600" cy="3153410"/>
+                    </a:xfrm>
+                    <a:prstGeom prst="rect">
+                      <a:avLst/>
+                    </a:prstGeom>
+                  </pic:spPr>
+                </pic:pic>
+              </a:graphicData>
+            </a:graphic>
+          </wp:inline>
+        </w:drawing>
+      </w:r>
+    </w:p>
+    <w:p>
+      <w:pPr>
+        <w:rPr>
+          <w:b/>
+          <w:bCs/>
+        </w:rPr>
+      </w:pPr>
+      <w:r>
+        <w:rPr>
+          <w:b/>
+          <w:bCs/>
+        </w:rPr>
+        <w:lastRenderedPageBreak/>
+        <w:drawing>
+          <wp:inline distT="0" distB="0" distL="0" distR="0" wp14:anchorId="6964412A" wp14:editId="49290126">
+            <wp:extent cx="5943600" cy="3186430"/>
+            <wp:effectExtent l="0" t="0" r="0" b="0"/>
+            <wp:docPr id="1330400069" name="Imagen 1" descr="Interfaz de usuario gráfica&#10;&#10;Descripción generada automáticamente"/>
+            <wp:cNvGraphicFramePr>
+              <a:graphicFrameLocks xmlns:a="http://schemas.openxmlformats.org/drawingml/2006/main" noChangeAspect="1"/>
+            </wp:cNvGraphicFramePr>
+            <a:graphic xmlns:a="http://schemas.openxmlformats.org/drawingml/2006/main">
+              <a:graphicData uri="http://schemas.openxmlformats.org/drawingml/2006/picture">
+                <pic:pic xmlns:pic="http://schemas.openxmlformats.org/drawingml/2006/picture">
+                  <pic:nvPicPr>
+                    <pic:cNvPr id="1330400069" name="Imagen 1" descr="Interfaz de usuario gráfica&#10;&#10;Descripción generada automáticamente"/>
+                    <pic:cNvPicPr/>
+                  </pic:nvPicPr>
+                  <pic:blipFill>
+                    <a:blip r:embed="rId10"/>
+                    <a:stretch>
+                      <a:fillRect/>
+                    </a:stretch>
+                  </pic:blipFill>
+                  <pic:spPr>
+                    <a:xfrm>
+                      <a:off x="0" y="0"/>
+                      <a:ext cx="5943600" cy="3186430"/>
+                    </a:xfrm>
+                    <a:prstGeom prst="rect">
+                      <a:avLst/>
+                    </a:prstGeom>
+                  </pic:spPr>
+                </pic:pic>
+              </a:graphicData>
+            </a:graphic>
+          </wp:inline>
+        </w:drawing>
+      </w:r>
+    </w:p>
+    <w:p>
+      <w:pPr>
+        <w:rPr>
+          <w:b/>
+          <w:bCs/>
+        </w:rPr>
+      </w:pPr>
+      <w:r>
+        <w:rPr>
+          <w:b/>
+          <w:bCs/>
+        </w:rPr>
+        <w:drawing>
+          <wp:inline distT="0" distB="0" distL="0" distR="0" wp14:anchorId="39593B81" wp14:editId="6CCE8E1B">
+            <wp:extent cx="5943600" cy="3178175"/>
+            <wp:effectExtent l="0" t="0" r="0" b="3175"/>
+            <wp:docPr id="416137572" name="Imagen 1" descr="Interfaz de usuario gráfica, Aplicación, Sitio web&#10;&#10;Descripción generada automáticamente"/>
+            <wp:cNvGraphicFramePr>
+              <a:graphicFrameLocks xmlns:a="http://schemas.openxmlformats.org/drawingml/2006/main" noChangeAspect="1"/>
+            </wp:cNvGraphicFramePr>
+            <a:graphic xmlns:a="http://schemas.openxmlformats.org/drawingml/2006/main">
+              <a:graphicData uri="http://schemas.openxmlformats.org/drawingml/2006/picture">
+                <pic:pic xmlns:pic="http://schemas.openxmlformats.org/drawingml/2006/picture">
+                  <pic:nvPicPr>
+                    <pic:cNvPr id="416137572" name="Imagen 1" descr="Interfaz de usuario gráfica, Aplicación, Sitio web&#10;&#10;Descripción generada automáticamente"/>
+                    <pic:cNvPicPr/>
+                  </pic:nvPicPr>
+                  <pic:blipFill>
+                    <a:blip r:embed="rId11"/>
+                    <a:stretch>
+                      <a:fillRect/>
+                    </a:stretch>
+                  </pic:blipFill>
+                  <pic:spPr>
+                    <a:xfrm>
+                      <a:off x="0" y="0"/>
+                      <a:ext cx="5943600" cy="3178175"/>
                     </a:xfrm>
                     <a:prstGeom prst="rect">
                       <a:avLst/>

</xml_diff>

<commit_message>
Funcion obtenerTipoVehiculo implementada y funcionando
</commit_message>
<xml_diff>
--- a/placas/Casos de pruebas.docx
+++ b/placas/Casos de pruebas.docx
@@ -259,6 +259,7 @@
         <w:rPr>
           <w:b/>
           <w:bCs/>
+          <w:noProof/>
         </w:rPr>
         <w:drawing>
           <wp:inline distT="0" distB="0" distL="0" distR="0" wp14:anchorId="0ED14294" wp14:editId="73660685">
@@ -308,6 +309,7 @@
         <w:rPr>
           <w:b/>
           <w:bCs/>
+          <w:noProof/>
         </w:rPr>
         <w:lastRenderedPageBreak/>
         <w:drawing>
@@ -358,6 +360,7 @@
         <w:rPr>
           <w:b/>
           <w:bCs/>
+          <w:noProof/>
         </w:rPr>
         <w:drawing>
           <wp:inline distT="0" distB="0" distL="0" distR="0" wp14:anchorId="39593B81" wp14:editId="6CCE8E1B">
@@ -384,6 +387,129 @@
                     <a:xfrm>
                       <a:off x="0" y="0"/>
                       <a:ext cx="5943600" cy="3178175"/>
+                    </a:xfrm>
+                    <a:prstGeom prst="rect">
+                      <a:avLst/>
+                    </a:prstGeom>
+                  </pic:spPr>
+                </pic:pic>
+              </a:graphicData>
+            </a:graphic>
+          </wp:inline>
+        </w:drawing>
+      </w:r>
+    </w:p>
+    <w:p>
+      <w:pPr>
+        <w:rPr>
+          <w:b/>
+          <w:bCs/>
+        </w:rPr>
+      </w:pPr>
+      <w:r>
+        <w:rPr>
+          <w:b/>
+          <w:bCs/>
+        </w:rPr>
+        <w:t xml:space="preserve">Tipo </w:t>
+      </w:r>
+      <w:proofErr w:type="spellStart"/>
+      <w:r>
+        <w:rPr>
+          <w:b/>
+          <w:bCs/>
+        </w:rPr>
+        <w:t>vehiculo</w:t>
+      </w:r>
+      <w:proofErr w:type="spellEnd"/>
+    </w:p>
+    <w:p>
+      <w:pPr>
+        <w:rPr>
+          <w:b/>
+          <w:bCs/>
+        </w:rPr>
+      </w:pPr>
+      <w:r>
+        <w:rPr>
+          <w:b/>
+          <w:bCs/>
+        </w:rPr>
+        <w:lastRenderedPageBreak/>
+        <w:drawing>
+          <wp:inline distT="0" distB="0" distL="0" distR="0" wp14:anchorId="3529DD9A" wp14:editId="3F6D9E69">
+            <wp:extent cx="5943600" cy="3173730"/>
+            <wp:effectExtent l="0" t="0" r="0" b="7620"/>
+            <wp:docPr id="1643051929" name="Imagen 1"/>
+            <wp:cNvGraphicFramePr>
+              <a:graphicFrameLocks xmlns:a="http://schemas.openxmlformats.org/drawingml/2006/main" noChangeAspect="1"/>
+            </wp:cNvGraphicFramePr>
+            <a:graphic xmlns:a="http://schemas.openxmlformats.org/drawingml/2006/main">
+              <a:graphicData uri="http://schemas.openxmlformats.org/drawingml/2006/picture">
+                <pic:pic xmlns:pic="http://schemas.openxmlformats.org/drawingml/2006/picture">
+                  <pic:nvPicPr>
+                    <pic:cNvPr id="1643051929" name=""/>
+                    <pic:cNvPicPr/>
+                  </pic:nvPicPr>
+                  <pic:blipFill>
+                    <a:blip r:embed="rId12"/>
+                    <a:stretch>
+                      <a:fillRect/>
+                    </a:stretch>
+                  </pic:blipFill>
+                  <pic:spPr>
+                    <a:xfrm>
+                      <a:off x="0" y="0"/>
+                      <a:ext cx="5943600" cy="3173730"/>
+                    </a:xfrm>
+                    <a:prstGeom prst="rect">
+                      <a:avLst/>
+                    </a:prstGeom>
+                  </pic:spPr>
+                </pic:pic>
+              </a:graphicData>
+            </a:graphic>
+          </wp:inline>
+        </w:drawing>
+      </w:r>
+    </w:p>
+    <w:p>
+      <w:pPr>
+        <w:rPr>
+          <w:b/>
+          <w:bCs/>
+        </w:rPr>
+      </w:pPr>
+      <w:r>
+        <w:rPr>
+          <w:b/>
+          <w:bCs/>
+        </w:rPr>
+        <w:drawing>
+          <wp:inline distT="0" distB="0" distL="0" distR="0" wp14:anchorId="47143B81" wp14:editId="6CD8E786">
+            <wp:extent cx="5943600" cy="3170555"/>
+            <wp:effectExtent l="0" t="0" r="0" b="0"/>
+            <wp:docPr id="480623488" name="Imagen 1" descr="Interfaz de usuario gráfica&#10;&#10;Descripción generada automáticamente"/>
+            <wp:cNvGraphicFramePr>
+              <a:graphicFrameLocks xmlns:a="http://schemas.openxmlformats.org/drawingml/2006/main" noChangeAspect="1"/>
+            </wp:cNvGraphicFramePr>
+            <a:graphic xmlns:a="http://schemas.openxmlformats.org/drawingml/2006/main">
+              <a:graphicData uri="http://schemas.openxmlformats.org/drawingml/2006/picture">
+                <pic:pic xmlns:pic="http://schemas.openxmlformats.org/drawingml/2006/picture">
+                  <pic:nvPicPr>
+                    <pic:cNvPr id="480623488" name="Imagen 1" descr="Interfaz de usuario gráfica&#10;&#10;Descripción generada automáticamente"/>
+                    <pic:cNvPicPr/>
+                  </pic:nvPicPr>
+                  <pic:blipFill>
+                    <a:blip r:embed="rId13"/>
+                    <a:stretch>
+                      <a:fillRect/>
+                    </a:stretch>
+                  </pic:blipFill>
+                  <pic:spPr>
+                    <a:xfrm>
+                      <a:off x="0" y="0"/>
+                      <a:ext cx="5943600" cy="3170555"/>
                     </a:xfrm>
                     <a:prstGeom prst="rect">
                       <a:avLst/>

</xml_diff>

<commit_message>
Funcion de pico y placa funcionando y limpliar --Reto35 completo
</commit_message>
<xml_diff>
--- a/placas/Casos de pruebas.docx
+++ b/placas/Casos de pruebas.docx
@@ -434,6 +434,7 @@
         <w:rPr>
           <w:b/>
           <w:bCs/>
+          <w:noProof/>
         </w:rPr>
         <w:lastRenderedPageBreak/>
         <w:drawing>
@@ -484,6 +485,7 @@
         <w:rPr>
           <w:b/>
           <w:bCs/>
+          <w:noProof/>
         </w:rPr>
         <w:drawing>
           <wp:inline distT="0" distB="0" distL="0" distR="0" wp14:anchorId="47143B81" wp14:editId="6CD8E786">
@@ -510,6 +512,228 @@
                     <a:xfrm>
                       <a:off x="0" y="0"/>
                       <a:ext cx="5943600" cy="3170555"/>
+                    </a:xfrm>
+                    <a:prstGeom prst="rect">
+                      <a:avLst/>
+                    </a:prstGeom>
+                  </pic:spPr>
+                </pic:pic>
+              </a:graphicData>
+            </a:graphic>
+          </wp:inline>
+        </w:drawing>
+      </w:r>
+    </w:p>
+    <w:p>
+      <w:pPr>
+        <w:rPr>
+          <w:b/>
+          <w:bCs/>
+        </w:rPr>
+      </w:pPr>
+      <w:r>
+        <w:rPr>
+          <w:b/>
+          <w:bCs/>
+        </w:rPr>
+        <w:t xml:space="preserve">Pico y </w:t>
+      </w:r>
+      <w:proofErr w:type="spellStart"/>
+      <w:r>
+        <w:rPr>
+          <w:b/>
+          <w:bCs/>
+        </w:rPr>
+        <w:t>placa</w:t>
+      </w:r>
+      <w:proofErr w:type="spellEnd"/>
+    </w:p>
+    <w:p>
+      <w:pPr>
+        <w:rPr>
+          <w:b/>
+          <w:bCs/>
+        </w:rPr>
+      </w:pPr>
+      <w:r>
+        <w:rPr>
+          <w:b/>
+          <w:bCs/>
+        </w:rPr>
+        <w:lastRenderedPageBreak/>
+        <w:drawing>
+          <wp:inline distT="0" distB="0" distL="0" distR="0" wp14:anchorId="18EF8240" wp14:editId="0DEC0A30">
+            <wp:extent cx="5943600" cy="3193415"/>
+            <wp:effectExtent l="0" t="0" r="0" b="6985"/>
+            <wp:docPr id="1612899647" name="Imagen 1" descr="Interfaz de usuario gráfica, Texto&#10;&#10;Descripción generada automáticamente"/>
+            <wp:cNvGraphicFramePr>
+              <a:graphicFrameLocks xmlns:a="http://schemas.openxmlformats.org/drawingml/2006/main" noChangeAspect="1"/>
+            </wp:cNvGraphicFramePr>
+            <a:graphic xmlns:a="http://schemas.openxmlformats.org/drawingml/2006/main">
+              <a:graphicData uri="http://schemas.openxmlformats.org/drawingml/2006/picture">
+                <pic:pic xmlns:pic="http://schemas.openxmlformats.org/drawingml/2006/picture">
+                  <pic:nvPicPr>
+                    <pic:cNvPr id="1612899647" name="Imagen 1" descr="Interfaz de usuario gráfica, Texto&#10;&#10;Descripción generada automáticamente"/>
+                    <pic:cNvPicPr/>
+                  </pic:nvPicPr>
+                  <pic:blipFill>
+                    <a:blip r:embed="rId14"/>
+                    <a:stretch>
+                      <a:fillRect/>
+                    </a:stretch>
+                  </pic:blipFill>
+                  <pic:spPr>
+                    <a:xfrm>
+                      <a:off x="0" y="0"/>
+                      <a:ext cx="5943600" cy="3193415"/>
+                    </a:xfrm>
+                    <a:prstGeom prst="rect">
+                      <a:avLst/>
+                    </a:prstGeom>
+                  </pic:spPr>
+                </pic:pic>
+              </a:graphicData>
+            </a:graphic>
+          </wp:inline>
+        </w:drawing>
+      </w:r>
+    </w:p>
+    <w:p>
+      <w:pPr>
+        <w:rPr>
+          <w:b/>
+          <w:bCs/>
+        </w:rPr>
+      </w:pPr>
+      <w:r>
+        <w:rPr>
+          <w:b/>
+          <w:bCs/>
+        </w:rPr>
+        <w:drawing>
+          <wp:inline distT="0" distB="0" distL="0" distR="0" wp14:anchorId="4962A20D" wp14:editId="6096603B">
+            <wp:extent cx="5943600" cy="3165475"/>
+            <wp:effectExtent l="0" t="0" r="0" b="0"/>
+            <wp:docPr id="1253444899" name="Imagen 1" descr="Interfaz de usuario gráfica, Texto, Sitio web&#10;&#10;Descripción generada automáticamente"/>
+            <wp:cNvGraphicFramePr>
+              <a:graphicFrameLocks xmlns:a="http://schemas.openxmlformats.org/drawingml/2006/main" noChangeAspect="1"/>
+            </wp:cNvGraphicFramePr>
+            <a:graphic xmlns:a="http://schemas.openxmlformats.org/drawingml/2006/main">
+              <a:graphicData uri="http://schemas.openxmlformats.org/drawingml/2006/picture">
+                <pic:pic xmlns:pic="http://schemas.openxmlformats.org/drawingml/2006/picture">
+                  <pic:nvPicPr>
+                    <pic:cNvPr id="1253444899" name="Imagen 1" descr="Interfaz de usuario gráfica, Texto, Sitio web&#10;&#10;Descripción generada automáticamente"/>
+                    <pic:cNvPicPr/>
+                  </pic:nvPicPr>
+                  <pic:blipFill>
+                    <a:blip r:embed="rId15"/>
+                    <a:stretch>
+                      <a:fillRect/>
+                    </a:stretch>
+                  </pic:blipFill>
+                  <pic:spPr>
+                    <a:xfrm>
+                      <a:off x="0" y="0"/>
+                      <a:ext cx="5943600" cy="3165475"/>
+                    </a:xfrm>
+                    <a:prstGeom prst="rect">
+                      <a:avLst/>
+                    </a:prstGeom>
+                  </pic:spPr>
+                </pic:pic>
+              </a:graphicData>
+            </a:graphic>
+          </wp:inline>
+        </w:drawing>
+      </w:r>
+    </w:p>
+    <w:p>
+      <w:pPr>
+        <w:rPr>
+          <w:b/>
+          <w:bCs/>
+        </w:rPr>
+      </w:pPr>
+      <w:r>
+        <w:rPr>
+          <w:b/>
+          <w:bCs/>
+        </w:rPr>
+        <w:lastRenderedPageBreak/>
+        <w:drawing>
+          <wp:inline distT="0" distB="0" distL="0" distR="0" wp14:anchorId="378885AB" wp14:editId="61C6B35C">
+            <wp:extent cx="5943600" cy="3168015"/>
+            <wp:effectExtent l="0" t="0" r="0" b="0"/>
+            <wp:docPr id="881661496" name="Imagen 1" descr="Interfaz de usuario gráfica, Sitio web&#10;&#10;Descripción generada automáticamente"/>
+            <wp:cNvGraphicFramePr>
+              <a:graphicFrameLocks xmlns:a="http://schemas.openxmlformats.org/drawingml/2006/main" noChangeAspect="1"/>
+            </wp:cNvGraphicFramePr>
+            <a:graphic xmlns:a="http://schemas.openxmlformats.org/drawingml/2006/main">
+              <a:graphicData uri="http://schemas.openxmlformats.org/drawingml/2006/picture">
+                <pic:pic xmlns:pic="http://schemas.openxmlformats.org/drawingml/2006/picture">
+                  <pic:nvPicPr>
+                    <pic:cNvPr id="881661496" name="Imagen 1" descr="Interfaz de usuario gráfica, Sitio web&#10;&#10;Descripción generada automáticamente"/>
+                    <pic:cNvPicPr/>
+                  </pic:nvPicPr>
+                  <pic:blipFill>
+                    <a:blip r:embed="rId16"/>
+                    <a:stretch>
+                      <a:fillRect/>
+                    </a:stretch>
+                  </pic:blipFill>
+                  <pic:spPr>
+                    <a:xfrm>
+                      <a:off x="0" y="0"/>
+                      <a:ext cx="5943600" cy="3168015"/>
+                    </a:xfrm>
+                    <a:prstGeom prst="rect">
+                      <a:avLst/>
+                    </a:prstGeom>
+                  </pic:spPr>
+                </pic:pic>
+              </a:graphicData>
+            </a:graphic>
+          </wp:inline>
+        </w:drawing>
+      </w:r>
+    </w:p>
+    <w:p>
+      <w:pPr>
+        <w:rPr>
+          <w:b/>
+          <w:bCs/>
+        </w:rPr>
+      </w:pPr>
+      <w:r>
+        <w:rPr>
+          <w:b/>
+          <w:bCs/>
+        </w:rPr>
+        <w:drawing>
+          <wp:inline distT="0" distB="0" distL="0" distR="0" wp14:anchorId="01BC6A25" wp14:editId="28D83B6B">
+            <wp:extent cx="5943600" cy="3150235"/>
+            <wp:effectExtent l="0" t="0" r="0" b="0"/>
+            <wp:docPr id="188071531" name="Imagen 1" descr="Interfaz de usuario gráfica, Sitio web&#10;&#10;Descripción generada automáticamente"/>
+            <wp:cNvGraphicFramePr>
+              <a:graphicFrameLocks xmlns:a="http://schemas.openxmlformats.org/drawingml/2006/main" noChangeAspect="1"/>
+            </wp:cNvGraphicFramePr>
+            <a:graphic xmlns:a="http://schemas.openxmlformats.org/drawingml/2006/main">
+              <a:graphicData uri="http://schemas.openxmlformats.org/drawingml/2006/picture">
+                <pic:pic xmlns:pic="http://schemas.openxmlformats.org/drawingml/2006/picture">
+                  <pic:nvPicPr>
+                    <pic:cNvPr id="188071531" name="Imagen 1" descr="Interfaz de usuario gráfica, Sitio web&#10;&#10;Descripción generada automáticamente"/>
+                    <pic:cNvPicPr/>
+                  </pic:nvPicPr>
+                  <pic:blipFill>
+                    <a:blip r:embed="rId17"/>
+                    <a:stretch>
+                      <a:fillRect/>
+                    </a:stretch>
+                  </pic:blipFill>
+                  <pic:spPr>
+                    <a:xfrm>
+                      <a:off x="0" y="0"/>
+                      <a:ext cx="5943600" cy="3150235"/>
                     </a:xfrm>
                     <a:prstGeom prst="rect">
                       <a:avLst/>

</xml_diff>